<commit_message>
fixed img blocking text
</commit_message>
<xml_diff>
--- a/Lab2/lab2.docx
+++ b/Lab2/lab2.docx
@@ -137,6 +137,9 @@
         <w:t xml:space="preserve">        </w:t>
       </w:r>
       <w:r>
+        <w:rPr>
+          <w:noProof/>
+        </w:rPr>
         <w:drawing>
           <wp:inline distT="0" distB="0" distL="0" distR="0" wp14:anchorId="5277CE75" wp14:editId="23875B54">
             <wp:extent cx="5591175" cy="835660"/>
@@ -176,6 +179,9 @@
     </w:p>
     <w:p>
       <w:r>
+        <w:rPr>
+          <w:noProof/>
+        </w:rPr>
         <w:drawing>
           <wp:anchor distT="0" distB="0" distL="114300" distR="114300" simplePos="0" relativeHeight="251661312" behindDoc="0" locked="0" layoutInCell="1" allowOverlap="1" wp14:anchorId="5685E8FD" wp14:editId="7AE10448">
             <wp:simplePos x="0" y="0"/>
@@ -255,6 +261,9 @@
     </w:p>
     <w:p>
       <w:r>
+        <w:rPr>
+          <w:noProof/>
+        </w:rPr>
         <w:drawing>
           <wp:anchor distT="0" distB="0" distL="114300" distR="114300" simplePos="0" relativeHeight="251660288" behindDoc="0" locked="0" layoutInCell="1" allowOverlap="1" wp14:anchorId="3AB49259" wp14:editId="4A387105">
             <wp:simplePos x="0" y="0"/>
@@ -402,7 +411,7 @@
           <w:bCs/>
           <w:u w:val="single"/>
         </w:rPr>
-        <w:t xml:space="preserve">Task </w:t>
+        <w:t xml:space="preserve">Task 2: </w:t>
       </w:r>
       <w:r>
         <w:rPr>
@@ -410,41 +419,17 @@
           <w:bCs/>
           <w:u w:val="single"/>
         </w:rPr>
-        <w:t>2</w:t>
-      </w:r>
-      <w:r>
-        <w:rPr>
-          <w:b/>
-          <w:bCs/>
-          <w:u w:val="single"/>
-        </w:rPr>
-        <w:t>:</w:t>
-      </w:r>
-      <w:r>
-        <w:rPr>
-          <w:b/>
-          <w:bCs/>
-          <w:u w:val="single"/>
-        </w:rPr>
+        <w:t>Creating/editing a topic</w:t>
+      </w:r>
+    </w:p>
+    <w:p>
+      <w:r>
+        <w:tab/>
+        <w:t>Non-technical description:</w:t>
+      </w:r>
+      <w:r>
         <w:t xml:space="preserve"> </w:t>
       </w:r>
-      <w:r>
-        <w:rPr>
-          <w:b/>
-          <w:bCs/>
-          <w:u w:val="single"/>
-        </w:rPr>
-        <w:t>Creating/editing a topic</w:t>
-      </w:r>
-    </w:p>
-    <w:p>
-      <w:r>
-        <w:tab/>
-        <w:t>Non-technical description:</w:t>
-      </w:r>
-      <w:r>
-        <w:t xml:space="preserve"> </w:t>
-      </w:r>
     </w:p>
     <w:p>
       <w:pPr>
@@ -498,6 +483,9 @@
         <w:ind w:left="1440"/>
       </w:pPr>
       <w:r>
+        <w:rPr>
+          <w:noProof/>
+        </w:rPr>
         <w:drawing>
           <wp:inline distT="0" distB="0" distL="0" distR="0" wp14:anchorId="3AA5AC7F" wp14:editId="00D7493A">
             <wp:extent cx="4982270" cy="3067478"/>
@@ -584,7 +572,7 @@
           <w:bCs/>
           <w:u w:val="single"/>
         </w:rPr>
-        <w:t xml:space="preserve">Task </w:t>
+        <w:t>Task 3:</w:t>
       </w:r>
       <w:r>
         <w:rPr>
@@ -592,128 +580,107 @@
           <w:bCs/>
           <w:u w:val="single"/>
         </w:rPr>
-        <w:t>3</w:t>
-      </w:r>
-      <w:r>
-        <w:rPr>
-          <w:b/>
-          <w:bCs/>
-          <w:u w:val="single"/>
-        </w:rPr>
-        <w:t>:</w:t>
-      </w:r>
-      <w:r>
-        <w:rPr>
-          <w:b/>
-          <w:bCs/>
-          <w:u w:val="single"/>
-        </w:rPr>
+        <w:t xml:space="preserve"> Using the skill calculators</w:t>
+      </w:r>
+    </w:p>
+    <w:p>
+      <w:r>
+        <w:tab/>
+        <w:t>Non-technical description:</w:t>
+      </w:r>
+      <w:r>
         <w:t xml:space="preserve"> </w:t>
       </w:r>
-      <w:r>
-        <w:rPr>
-          <w:b/>
-          <w:bCs/>
-          <w:u w:val="single"/>
-        </w:rPr>
-        <w:t>Using the skill calculators</w:t>
-      </w:r>
-    </w:p>
-    <w:p>
-      <w:r>
-        <w:tab/>
-        <w:t>Non-technical description:</w:t>
-      </w:r>
-      <w:r>
+    </w:p>
+    <w:p>
+      <w:pPr>
+        <w:ind w:left="1440"/>
+      </w:pPr>
+      <w:r>
+        <w:t>-</w:t>
+      </w:r>
+      <w:r>
+        <w:t xml:space="preserve">This feature calculates how many actions in the game are needed for the player to reach a certain level in a skill that they choose. </w:t>
+      </w:r>
+      <w:r>
+        <w:t xml:space="preserve">The user can </w:t>
+      </w:r>
+      <w:r>
+        <w:t>upload their account information or input the information themselves.</w:t>
+      </w:r>
+    </w:p>
+    <w:p>
+      <w:pPr>
+        <w:rPr>
+          <w:noProof/>
+        </w:rPr>
+      </w:pPr>
+      <w:r>
+        <w:tab/>
+        <w:t>Technical description:</w:t>
+      </w:r>
+      <w:r>
+        <w:rPr>
+          <w:noProof/>
+        </w:rPr>
         <w:t xml:space="preserve"> </w:t>
       </w:r>
     </w:p>
     <w:p>
       <w:pPr>
         <w:ind w:left="1440"/>
-      </w:pPr>
-      <w:r>
-        <w:t>-</w:t>
-      </w:r>
-      <w:r>
-        <w:t xml:space="preserve">This feature calculates how many actions in the game are needed for the player to reach a certain level in a skill that they choose. </w:t>
-      </w:r>
-      <w:r>
-        <w:t xml:space="preserve">The user can </w:t>
-      </w:r>
-      <w:r>
-        <w:t>upload their account information or input the information themselves.</w:t>
-      </w:r>
-    </w:p>
-    <w:p>
-      <w:pPr>
         <w:rPr>
           <w:noProof/>
         </w:rPr>
       </w:pPr>
       <w:r>
-        <w:tab/>
-        <w:t>Technical description:</w:t>
-      </w:r>
-      <w:r>
         <w:rPr>
           <w:noProof/>
         </w:rPr>
-        <w:t xml:space="preserve"> </w:t>
-      </w:r>
-    </w:p>
-    <w:p>
-      <w:pPr>
-        <w:ind w:left="1440"/>
+        <w:t>-Here in the green area, The user can input their username and their skill progress will be pulled from the game’s leaderboard on their main website, or players can input the level themselves</w:t>
+      </w:r>
+      <w:r>
         <w:rPr>
           <w:noProof/>
         </w:rPr>
-      </w:pPr>
-      <w:r>
+        <w:t>.</w:t>
+      </w:r>
+    </w:p>
+    <w:p>
+      <w:pPr>
+        <w:ind w:left="1440"/>
         <w:rPr>
           <w:noProof/>
         </w:rPr>
-        <w:t>-Here in the green area, The user can input their username and their skill progress will be pulled from the game’s leaderboard on their main website, or players can input the level themselves</w:t>
-      </w:r>
+      </w:pPr>
       <w:r>
         <w:rPr>
           <w:noProof/>
         </w:rPr>
-        <w:t>.</w:t>
-      </w:r>
-    </w:p>
-    <w:p>
-      <w:pPr>
-        <w:ind w:left="1440"/>
+        <w:tab/>
+        <w:t>-Name field takes in a string</w:t>
+      </w:r>
+    </w:p>
+    <w:p>
+      <w:pPr>
+        <w:ind w:left="1440"/>
+      </w:pPr>
+      <w:r>
         <w:rPr>
           <w:noProof/>
         </w:rPr>
+        <w:tab/>
+        <w:t>-level fields take in integers</w:t>
+      </w:r>
+    </w:p>
+    <w:p>
+      <w:pPr>
+        <w:ind w:left="1440"/>
       </w:pPr>
       <w:r>
         <w:rPr>
           <w:noProof/>
         </w:rPr>
-        <w:tab/>
-        <w:t>-Name field takes in a string</w:t>
-      </w:r>
-    </w:p>
-    <w:p>
-      <w:pPr>
-        <w:ind w:left="1440"/>
-      </w:pPr>
-      <w:r>
-        <w:rPr>
-          <w:noProof/>
-        </w:rPr>
-        <w:tab/>
-        <w:t>-level fields take in integers</w:t>
-      </w:r>
-    </w:p>
-    <w:p>
-      <w:pPr>
-        <w:ind w:left="1440"/>
-      </w:pPr>
-      <w:r>
         <w:drawing>
           <wp:anchor distT="0" distB="0" distL="114300" distR="114300" simplePos="0" relativeHeight="251659264" behindDoc="0" locked="0" layoutInCell="1" allowOverlap="1" wp14:anchorId="4D292C19" wp14:editId="25566EB3">
             <wp:simplePos x="0" y="0"/>
@@ -795,6 +762,26 @@
       <w:pPr>
         <w:ind w:left="1440"/>
       </w:pPr>
+    </w:p>
+    <w:p>
+      <w:pPr>
+        <w:ind w:left="1440"/>
+      </w:pPr>
+    </w:p>
+    <w:p>
+      <w:pPr>
+        <w:ind w:left="1440"/>
+      </w:pPr>
+    </w:p>
+    <w:p>
+      <w:pPr>
+        <w:ind w:left="1440"/>
+      </w:pPr>
+    </w:p>
+    <w:p>
+      <w:pPr>
+        <w:ind w:left="1440"/>
+      </w:pPr>
       <w:r>
         <w:t>-Any modifiers that would affect the experience amount are entered here in the red area</w:t>
       </w:r>
@@ -809,6 +796,9 @@
     </w:p>
     <w:p>
       <w:r>
+        <w:rPr>
+          <w:noProof/>
+        </w:rPr>
         <w:drawing>
           <wp:anchor distT="0" distB="0" distL="114300" distR="114300" simplePos="0" relativeHeight="251658240" behindDoc="0" locked="0" layoutInCell="1" allowOverlap="1" wp14:anchorId="48F9F655" wp14:editId="3209F33F">
             <wp:simplePos x="0" y="0"/>

</xml_diff>